<commit_message>
updated docs and further reviewer changes
</commit_message>
<xml_diff>
--- a/vignettes/drafts/analysis_plan/analysis_plan.docx
+++ b/vignettes/drafts/analysis_plan/analysis_plan.docx
@@ -1675,7 +1675,7 @@
     </w:lvl>
   </w:abstractNum>
   <w:abstractNum w:abstractNumId="990">
-    <w:nsid w:val="37712506"/>
+    <w:nsid w:val="5062bb1e"/>
     <w:multiLevelType w:val="multilevel"/>
     <w:lvl w:ilvl="0">
       <w:numFmt w:val="bullet"/>
@@ -1756,7 +1756,7 @@
     </w:lvl>
   </w:abstractNum>
   <w:abstractNum w:abstractNumId="991">
-    <w:nsid w:val="d313ad4d"/>
+    <w:nsid w:val="dd66ccd6"/>
     <w:multiLevelType w:val="multilevel"/>
     <w:lvl w:ilvl="0">
       <w:numFmt w:val="bullet"/>

</xml_diff>